<commit_message>
Made everything consistent, responsive design, added portal
</commit_message>
<xml_diff>
--- a/idea.docx
+++ b/idea.docx
@@ -591,21 +591,7 @@
           <w:rFonts w:ascii="Cambria" w:hAnsi="Cambria"/>
           <w:sz w:val="24"/>
         </w:rPr>
-        <w:t xml:space="preserve">: </w:t>
-      </w:r>
-      <w:r>
-        <w:rPr>
-          <w:rFonts w:ascii="Cambria" w:hAnsi="Cambria"/>
-          <w:sz w:val="24"/>
-        </w:rPr>
-        <w:t>A reputation rating would also appear on the profile.</w:t>
-      </w:r>
-      <w:r>
-        <w:rPr>
-          <w:rFonts w:ascii="Cambria" w:hAnsi="Cambria"/>
-          <w:sz w:val="24"/>
-        </w:rPr>
-        <w:t xml:space="preserve"> This rating is calculated for servicers who are active on the website, have many followers, give good service at competitive or cheap prices, and actively promote themselves through writing posts or blogs. Customer reviews of posts would directly impact this reputation rating.</w:t>
+        <w:t>: A reputation rating would also appear on the profile. This rating is calculated for servicers who are active on the website, have many followers, give good service at competitive or cheap prices, and actively promote themselves through writing posts or blogs. Customer reviews of posts would directly impact this reputation rating.</w:t>
       </w:r>
     </w:p>
     <w:p>
@@ -825,20 +811,22 @@
         </w:rPr>
         <w:t>Task Allocation</w:t>
       </w:r>
+      <w:bookmarkStart w:id="0" w:name="_GoBack"/>
+      <w:bookmarkEnd w:id="0"/>
     </w:p>
     <w:p>
       <w:pPr>
         <w:spacing w:line="240" w:lineRule="auto"/>
         <w:rPr>
           <w:rFonts w:ascii="Cambria" w:hAnsi="Cambria"/>
-          <w:sz w:val="24"/>
+          <w:sz w:val="14"/>
         </w:rPr>
       </w:pPr>
       <w:r>
         <w:rPr>
           <w:rFonts w:ascii="Cambria" w:hAnsi="Cambria"/>
           <w:b/>
-          <w:sz w:val="24"/>
+          <w:sz w:val="14"/>
         </w:rPr>
         <w:br/>
       </w:r>
@@ -857,7 +845,7 @@
         </w:rPr>
         <w:t xml:space="preserve">: </w:t>
       </w:r>
-      <w:hyperlink r:id="rId5" w:history="1">
+      <w:hyperlink r:id="rId7" w:history="1">
         <w:r>
           <w:rPr>
             <w:rStyle w:val="Hyperlink"/>
@@ -867,6 +855,51 @@
           <w:t>https://github.com/akshay-nair/RepuTech</w:t>
         </w:r>
       </w:hyperlink>
+      <w:r>
+        <w:rPr>
+          <w:rStyle w:val="Hyperlink"/>
+          <w:rFonts w:ascii="Cambria" w:hAnsi="Cambria"/>
+          <w:sz w:val="24"/>
+        </w:rPr>
+        <w:br/>
+      </w:r>
+      <w:r>
+        <w:rPr>
+          <w:rFonts w:ascii="Cambria" w:hAnsi="Cambria"/>
+          <w:b/>
+          <w:sz w:val="24"/>
+        </w:rPr>
+        <w:t>Temporary portal:</w:t>
+      </w:r>
+      <w:r>
+        <w:rPr>
+          <w:rFonts w:ascii="Cambria" w:hAnsi="Cambria"/>
+          <w:sz w:val="24"/>
+        </w:rPr>
+        <w:t xml:space="preserve"> </w:t>
+      </w:r>
+      <w:r>
+        <w:rPr>
+          <w:rFonts w:ascii="Cambria" w:hAnsi="Cambria"/>
+          <w:sz w:val="24"/>
+          <w:u w:val="single"/>
+        </w:rPr>
+        <w:t>portal.html</w:t>
+      </w:r>
+      <w:r>
+        <w:rPr>
+          <w:rFonts w:ascii="Cambria" w:hAnsi="Cambria"/>
+          <w:sz w:val="24"/>
+        </w:rPr>
+        <w:t xml:space="preserve"> links to all other pages and will be removed in Phase II</w:t>
+      </w:r>
+      <w:r>
+        <w:rPr>
+          <w:rFonts w:ascii="Cambria" w:hAnsi="Cambria"/>
+          <w:sz w:val="4"/>
+        </w:rPr>
+        <w:br/>
+      </w:r>
     </w:p>
     <w:tbl>
       <w:tblPr>
@@ -1061,14 +1094,7 @@
                 <w:sz w:val="24"/>
               </w:rPr>
               <w:br/>
-              <w:t>(5</w:t>
-            </w:r>
-            <w:r>
-              <w:rPr>
-                <w:rFonts w:ascii="Cambria" w:hAnsi="Cambria"/>
-                <w:sz w:val="24"/>
-              </w:rPr>
-              <w:t>) Front-end frameworks (React)</w:t>
+              <w:t>(5) Front-end frameworks (React)</w:t>
             </w:r>
           </w:p>
         </w:tc>
@@ -1144,14 +1170,7 @@
                 <w:rFonts w:ascii="Cambria" w:hAnsi="Cambria"/>
                 <w:sz w:val="24"/>
               </w:rPr>
-              <w:t>: c</w:t>
-            </w:r>
-            <w:r>
-              <w:rPr>
-                <w:rFonts w:ascii="Cambria" w:hAnsi="Cambria"/>
-                <w:sz w:val="24"/>
-              </w:rPr>
-              <w:t>5fazeli</w:t>
+              <w:t>: c5fazeli</w:t>
             </w:r>
           </w:p>
           <w:p>
@@ -1159,6 +1178,7 @@
               <w:rPr>
                 <w:rFonts w:ascii="Cambria" w:hAnsi="Cambria"/>
                 <w:sz w:val="24"/>
+                <w:lang w:val="fr-CA"/>
               </w:rPr>
             </w:pPr>
             <w:r>
@@ -1166,6 +1186,7 @@
                 <w:rFonts w:ascii="Cambria" w:hAnsi="Cambria"/>
                 <w:b/>
                 <w:sz w:val="24"/>
+                <w:lang w:val="fr-CA"/>
               </w:rPr>
               <w:t>E-mail</w:t>
             </w:r>
@@ -1173,35 +1194,34 @@
               <w:rPr>
                 <w:rFonts w:ascii="Cambria" w:hAnsi="Cambria"/>
                 <w:sz w:val="24"/>
-              </w:rPr>
-              <w:t xml:space="preserve">: </w:t>
-            </w:r>
-            <w:r>
-              <w:rPr>
-                <w:rFonts w:ascii="Cambria" w:hAnsi="Cambria"/>
-                <w:sz w:val="24"/>
-              </w:rPr>
-              <w:t>hossein_free@yahoo.com</w:t>
-            </w:r>
-            <w:r>
-              <w:rPr>
-                <w:rFonts w:ascii="Cambria" w:hAnsi="Cambria"/>
-                <w:sz w:val="24"/>
+                <w:lang w:val="fr-CA"/>
+              </w:rPr>
+              <w:t>: hossein_free@yahoo.com</w:t>
+            </w:r>
+            <w:r>
+              <w:rPr>
+                <w:rFonts w:ascii="Cambria" w:hAnsi="Cambria"/>
+                <w:sz w:val="24"/>
+                <w:lang w:val="fr-CA"/>
               </w:rPr>
               <w:br/>
             </w:r>
+            <w:proofErr w:type="spellStart"/>
             <w:r>
               <w:rPr>
                 <w:rFonts w:ascii="Cambria" w:hAnsi="Cambria"/>
                 <w:b/>
                 <w:sz w:val="24"/>
+                <w:lang w:val="fr-CA"/>
               </w:rPr>
               <w:t>Responsibilities</w:t>
             </w:r>
-            <w:r>
-              <w:rPr>
-                <w:rFonts w:ascii="Cambria" w:hAnsi="Cambria"/>
-                <w:sz w:val="24"/>
+            <w:proofErr w:type="spellEnd"/>
+            <w:r>
+              <w:rPr>
+                <w:rFonts w:ascii="Cambria" w:hAnsi="Cambria"/>
+                <w:sz w:val="24"/>
+                <w:lang w:val="fr-CA"/>
               </w:rPr>
               <w:t xml:space="preserve">: </w:t>
             </w:r>
@@ -1292,14 +1312,7 @@
                 <w:sz w:val="24"/>
               </w:rPr>
               <w:br/>
-              <w:t xml:space="preserve">(5) </w:t>
-            </w:r>
-            <w:r>
-              <w:rPr>
-                <w:rFonts w:ascii="Cambria" w:hAnsi="Cambria"/>
-                <w:sz w:val="24"/>
-              </w:rPr>
-              <w:t xml:space="preserve">Sessions (Cookies, </w:t>
+              <w:t xml:space="preserve">(5) Sessions (Cookies, </w:t>
             </w:r>
             <w:proofErr w:type="spellStart"/>
             <w:r>
@@ -1353,14 +1366,7 @@
                 <w:rFonts w:ascii="Cambria" w:hAnsi="Cambria"/>
                 <w:sz w:val="24"/>
               </w:rPr>
-              <w:t xml:space="preserve">: </w:t>
-            </w:r>
-            <w:r>
-              <w:rPr>
-                <w:rFonts w:ascii="Cambria" w:hAnsi="Cambria"/>
-                <w:sz w:val="24"/>
-              </w:rPr>
-              <w:t xml:space="preserve">Kevin </w:t>
+              <w:t xml:space="preserve">: Kevin </w:t>
             </w:r>
             <w:proofErr w:type="spellStart"/>
             <w:r>
@@ -1392,14 +1398,7 @@
                 <w:rFonts w:ascii="Cambria" w:hAnsi="Cambria"/>
                 <w:sz w:val="24"/>
               </w:rPr>
-              <w:t xml:space="preserve">: </w:t>
-            </w:r>
-            <w:r>
-              <w:rPr>
-                <w:rFonts w:ascii="Cambria" w:hAnsi="Cambria"/>
-                <w:sz w:val="24"/>
-              </w:rPr>
-              <w:t>g5thichk</w:t>
+              <w:t>: g5thichk</w:t>
             </w:r>
           </w:p>
           <w:p>
@@ -1422,14 +1421,7 @@
                 <w:rFonts w:ascii="Cambria" w:hAnsi="Cambria"/>
                 <w:sz w:val="24"/>
               </w:rPr>
-              <w:t>: kevin.thich</w:t>
-            </w:r>
-            <w:r>
-              <w:rPr>
-                <w:rFonts w:ascii="Cambria" w:hAnsi="Cambria"/>
-                <w:sz w:val="24"/>
-              </w:rPr>
-              <w:t>@mail.utoronto.ca</w:t>
+              <w:t>: kevin.thich@mail.utoronto.ca</w:t>
             </w:r>
           </w:p>
           <w:p>
@@ -1605,7 +1597,6 @@
               <w:rPr>
                 <w:rFonts w:ascii="Cambria" w:hAnsi="Cambria"/>
                 <w:sz w:val="24"/>
-                <w:lang w:val="fr-CA"/>
               </w:rPr>
             </w:pPr>
             <w:r>
@@ -1613,7 +1604,6 @@
                 <w:rFonts w:ascii="Cambria" w:hAnsi="Cambria"/>
                 <w:b/>
                 <w:sz w:val="24"/>
-                <w:lang w:val="fr-CA"/>
               </w:rPr>
               <w:t>Name</w:t>
             </w:r>
@@ -1621,27 +1611,8 @@
               <w:rPr>
                 <w:rFonts w:ascii="Cambria" w:hAnsi="Cambria"/>
                 <w:sz w:val="24"/>
-                <w:lang w:val="fr-CA"/>
-              </w:rPr>
-              <w:t xml:space="preserve">: </w:t>
-            </w:r>
-            <w:proofErr w:type="spellStart"/>
-            <w:r>
-              <w:rPr>
-                <w:rFonts w:ascii="Cambria" w:hAnsi="Cambria"/>
-                <w:sz w:val="24"/>
-                <w:lang w:val="fr-CA"/>
-              </w:rPr>
-              <w:t>Anson</w:t>
-            </w:r>
-            <w:proofErr w:type="spellEnd"/>
-            <w:r>
-              <w:rPr>
-                <w:rFonts w:ascii="Cambria" w:hAnsi="Cambria"/>
-                <w:sz w:val="24"/>
-                <w:lang w:val="fr-CA"/>
-              </w:rPr>
-              <w:t xml:space="preserve"> Chen</w:t>
+              </w:rPr>
+              <w:t>: Anson Chen</w:t>
             </w:r>
           </w:p>
           <w:p>
@@ -1708,14 +1679,7 @@
                 <w:rFonts w:ascii="Cambria" w:hAnsi="Cambria"/>
                 <w:sz w:val="24"/>
               </w:rPr>
-              <w:t>.chen</w:t>
-            </w:r>
-            <w:r>
-              <w:rPr>
-                <w:rFonts w:ascii="Cambria" w:hAnsi="Cambria"/>
-                <w:sz w:val="24"/>
-              </w:rPr>
-              <w:t>@mail.utoronto.ca</w:t>
+              <w:t>.chen@mail.utoronto.ca</w:t>
             </w:r>
           </w:p>
           <w:p>
@@ -1857,9 +1821,10 @@
     <w:p>
       <w:pPr>
         <w:spacing w:line="240" w:lineRule="auto"/>
-      </w:pPr>
-      <w:bookmarkStart w:id="0" w:name="_GoBack"/>
-      <w:bookmarkEnd w:id="0"/>
+        <w:rPr>
+          <w:sz w:val="8"/>
+        </w:rPr>
+      </w:pPr>
     </w:p>
     <w:sectPr>
       <w:pgSz w:w="12240" w:h="15840"/>
@@ -1869,6 +1834,56 @@
     </w:sectPr>
   </w:body>
 </w:document>
+</file>
+
+<file path=word/endnotes.xml><?xml version="1.0" encoding="utf-8"?>
+<w:endnotes xmlns:wpc="http://schemas.microsoft.com/office/word/2010/wordprocessingCanvas" xmlns:mc="http://schemas.openxmlformats.org/markup-compatibility/2006" xmlns:o="urn:schemas-microsoft-com:office:office" xmlns:r="http://schemas.openxmlformats.org/officeDocument/2006/relationships" xmlns:m="http://schemas.openxmlformats.org/officeDocument/2006/math" xmlns:v="urn:schemas-microsoft-com:vml" xmlns:wp14="http://schemas.microsoft.com/office/word/2010/wordprocessingDrawing" xmlns:wp="http://schemas.openxmlformats.org/drawingml/2006/wordprocessingDrawing" xmlns:w10="urn:schemas-microsoft-com:office:word" xmlns:w="http://schemas.openxmlformats.org/wordprocessingml/2006/main" xmlns:w14="http://schemas.microsoft.com/office/word/2010/wordml" xmlns:w15="http://schemas.microsoft.com/office/word/2012/wordml" xmlns:wpg="http://schemas.microsoft.com/office/word/2010/wordprocessingGroup" xmlns:wpi="http://schemas.microsoft.com/office/word/2010/wordprocessingInk" xmlns:wne="http://schemas.microsoft.com/office/word/2006/wordml" xmlns:wps="http://schemas.microsoft.com/office/word/2010/wordprocessingShape" mc:Ignorable="w14 w15 wp14">
+  <w:endnote w:type="separator" w:id="-1">
+    <w:p>
+      <w:pPr>
+        <w:spacing w:after="0" w:line="240" w:lineRule="auto"/>
+      </w:pPr>
+      <w:r>
+        <w:separator/>
+      </w:r>
+    </w:p>
+  </w:endnote>
+  <w:endnote w:type="continuationSeparator" w:id="0">
+    <w:p>
+      <w:pPr>
+        <w:spacing w:after="0" w:line="240" w:lineRule="auto"/>
+      </w:pPr>
+      <w:r>
+        <w:continuationSeparator/>
+      </w:r>
+    </w:p>
+  </w:endnote>
+</w:endnotes>
+</file>
+
+<file path=word/footnotes.xml><?xml version="1.0" encoding="utf-8"?>
+<w:footnotes xmlns:wpc="http://schemas.microsoft.com/office/word/2010/wordprocessingCanvas" xmlns:mc="http://schemas.openxmlformats.org/markup-compatibility/2006" xmlns:o="urn:schemas-microsoft-com:office:office" xmlns:r="http://schemas.openxmlformats.org/officeDocument/2006/relationships" xmlns:m="http://schemas.openxmlformats.org/officeDocument/2006/math" xmlns:v="urn:schemas-microsoft-com:vml" xmlns:wp14="http://schemas.microsoft.com/office/word/2010/wordprocessingDrawing" xmlns:wp="http://schemas.openxmlformats.org/drawingml/2006/wordprocessingDrawing" xmlns:w10="urn:schemas-microsoft-com:office:word" xmlns:w="http://schemas.openxmlformats.org/wordprocessingml/2006/main" xmlns:w14="http://schemas.microsoft.com/office/word/2010/wordml" xmlns:w15="http://schemas.microsoft.com/office/word/2012/wordml" xmlns:wpg="http://schemas.microsoft.com/office/word/2010/wordprocessingGroup" xmlns:wpi="http://schemas.microsoft.com/office/word/2010/wordprocessingInk" xmlns:wne="http://schemas.microsoft.com/office/word/2006/wordml" xmlns:wps="http://schemas.microsoft.com/office/word/2010/wordprocessingShape" mc:Ignorable="w14 w15 wp14">
+  <w:footnote w:type="separator" w:id="-1">
+    <w:p>
+      <w:pPr>
+        <w:spacing w:after="0" w:line="240" w:lineRule="auto"/>
+      </w:pPr>
+      <w:r>
+        <w:separator/>
+      </w:r>
+    </w:p>
+  </w:footnote>
+  <w:footnote w:type="continuationSeparator" w:id="0">
+    <w:p>
+      <w:pPr>
+        <w:spacing w:after="0" w:line="240" w:lineRule="auto"/>
+      </w:pPr>
+      <w:r>
+        <w:continuationSeparator/>
+      </w:r>
+    </w:p>
+  </w:footnote>
+</w:footnotes>
 </file>
 
 <file path=word/numbering.xml><?xml version="1.0" encoding="utf-8"?>
@@ -2464,6 +2479,50 @@
       <w:contextualSpacing/>
     </w:pPr>
   </w:style>
+  <w:style w:type="paragraph" w:styleId="Header">
+    <w:name w:val="header"/>
+    <w:basedOn w:val="Normal"/>
+    <w:link w:val="HeaderChar"/>
+    <w:uiPriority w:val="99"/>
+    <w:unhideWhenUsed/>
+    <w:rsid w:val="000E678A"/>
+    <w:pPr>
+      <w:tabs>
+        <w:tab w:val="center" w:pos="4419"/>
+        <w:tab w:val="right" w:pos="8838"/>
+      </w:tabs>
+      <w:spacing w:after="0" w:line="240" w:lineRule="auto"/>
+    </w:pPr>
+  </w:style>
+  <w:style w:type="character" w:customStyle="1" w:styleId="HeaderChar">
+    <w:name w:val="Header Char"/>
+    <w:basedOn w:val="DefaultParagraphFont"/>
+    <w:link w:val="Header"/>
+    <w:uiPriority w:val="99"/>
+    <w:rsid w:val="000E678A"/>
+  </w:style>
+  <w:style w:type="paragraph" w:styleId="Footer">
+    <w:name w:val="footer"/>
+    <w:basedOn w:val="Normal"/>
+    <w:link w:val="FooterChar"/>
+    <w:uiPriority w:val="99"/>
+    <w:unhideWhenUsed/>
+    <w:rsid w:val="000E678A"/>
+    <w:pPr>
+      <w:tabs>
+        <w:tab w:val="center" w:pos="4419"/>
+        <w:tab w:val="right" w:pos="8838"/>
+      </w:tabs>
+      <w:spacing w:after="0" w:line="240" w:lineRule="auto"/>
+    </w:pPr>
+  </w:style>
+  <w:style w:type="character" w:customStyle="1" w:styleId="FooterChar">
+    <w:name w:val="Footer Char"/>
+    <w:basedOn w:val="DefaultParagraphFont"/>
+    <w:link w:val="Footer"/>
+    <w:uiPriority w:val="99"/>
+    <w:rsid w:val="000E678A"/>
+  </w:style>
 </w:styles>
 </file>
 

</xml_diff>